<commit_message>
Segunda actualizacion (V2 del documento)
</commit_message>
<xml_diff>
--- a/Procesos/ControlDeCambios/Plantilla_Implementacion_Cambio_v1.docx
+++ b/Procesos/ControlDeCambios/Plantilla_Implementacion_Cambio_v1.docx
@@ -4,7 +4,7 @@
   <w:body>
     <w:tbl>
       <w:tblPr>
-        <w:tblStyle w:val="TableNormal"/>
+        <w:tblStyle w:val="TableGrid"/>
         <w:tblW w:w="0" w:type="auto"/>
         <w:tblBorders>
           <w:top w:val="single" w:sz="6"/>
@@ -13,7 +13,7 @@
           <w:right w:val="single" w:sz="6"/>
         </w:tblBorders>
         <w:tblLayout w:type="fixed"/>
-        <w:tblLook w:val="06A0" w:firstRow="1" w:lastRow="0" w:firstColumn="1" w:lastColumn="0" w:noHBand="1" w:noVBand="1"/>
+        <w:tblLook w:val="04A0" w:firstRow="1" w:lastRow="0" w:firstColumn="1" w:lastColumn="0" w:noHBand="0" w:noVBand="1"/>
       </w:tblPr>
       <w:tblGrid>
         <w:gridCol w:w="4230"/>
@@ -21,7 +21,7 @@
       </w:tblGrid>
       <w:tr>
         <w:trPr>
-          <w:trHeight w:val="300"/>
+          <w:trHeight w:val="450"/>
         </w:trPr>
         <w:tc>
           <w:tcPr>
@@ -34,16 +34,16 @@
             </w:tcBorders>
             <w:shd w:val="clear" w:color="auto" w:fill="B4C6E7" w:themeFill="accent1" w:themeFillTint="66"/>
             <w:tcMar>
-              <w:top w:w="90" w:type="dxa"/>
               <w:left w:w="90" w:type="dxa"/>
-              <w:bottom w:w="90" w:type="dxa"/>
               <w:right w:w="90" w:type="dxa"/>
             </w:tcMar>
             <w:vAlign w:val="top"/>
           </w:tcPr>
           <w:p>
             <w:pPr>
-              <w:spacing w:before="0" w:beforeAutospacing="off" w:after="0" w:afterAutospacing="off"/>
+              <w:spacing w:after="0" w:line="259" w:lineRule="auto"/>
+              <w:ind w:left="0" w:hanging="370" w:firstLine="0"/>
+              <w:jc w:val="left"/>
               <w:rPr>
                 <w:rFonts w:ascii="Times New Roman" w:hAnsi="Times New Roman" w:eastAsia="Times New Roman" w:cs="Times New Roman"/>
                 <w:b w:val="0"/>
@@ -62,15 +62,12 @@
                 <w:bCs w:val="0"/>
                 <w:i w:val="0"/>
                 <w:iCs w:val="0"/>
-                <w:strike w:val="0"/>
-                <w:dstrike w:val="0"/>
-                <w:color w:val="000000" w:themeColor="text1" w:themeTint="FF" w:themeShade="FF"/>
-                <w:sz w:val="24"/>
-                <w:szCs w:val="24"/>
-                <w:u w:val="none"/>
-                <w:lang w:val="en-US"/>
-              </w:rPr>
-              <w:t>id:</w:t>
+                <w:color w:val="000000" w:themeColor="text1" w:themeTint="FF" w:themeShade="FF"/>
+                <w:sz w:val="24"/>
+                <w:szCs w:val="24"/>
+                <w:lang w:val="en-US"/>
+              </w:rPr>
+              <w:t xml:space="preserve">id: </w:t>
             </w:r>
           </w:p>
         </w:tc>
@@ -85,16 +82,16 @@
             </w:tcBorders>
             <w:shd w:val="clear" w:color="auto" w:fill="B4C6E7" w:themeFill="accent1" w:themeFillTint="66"/>
             <w:tcMar>
-              <w:top w:w="90" w:type="dxa"/>
               <w:left w:w="90" w:type="dxa"/>
-              <w:bottom w:w="90" w:type="dxa"/>
               <w:right w:w="90" w:type="dxa"/>
             </w:tcMar>
             <w:vAlign w:val="top"/>
           </w:tcPr>
           <w:p>
             <w:pPr>
-              <w:spacing w:before="0" w:beforeAutospacing="off" w:after="0" w:afterAutospacing="off"/>
+              <w:spacing w:after="0" w:line="259" w:lineRule="auto"/>
+              <w:ind w:left="1" w:hanging="370" w:firstLine="0"/>
+              <w:jc w:val="left"/>
               <w:rPr>
                 <w:rFonts w:ascii="Times New Roman" w:hAnsi="Times New Roman" w:eastAsia="Times New Roman" w:cs="Times New Roman"/>
                 <w:b w:val="0"/>
@@ -113,22 +110,19 @@
                 <w:bCs w:val="0"/>
                 <w:i w:val="0"/>
                 <w:iCs w:val="0"/>
-                <w:strike w:val="0"/>
-                <w:dstrike w:val="0"/>
-                <w:color w:val="000000" w:themeColor="text1" w:themeTint="FF" w:themeShade="FF"/>
-                <w:sz w:val="24"/>
-                <w:szCs w:val="24"/>
-                <w:u w:val="none"/>
-                <w:lang w:val="en-US"/>
-              </w:rPr>
-              <w:t>Fecha:</w:t>
+                <w:color w:val="000000" w:themeColor="text1" w:themeTint="FF" w:themeShade="FF"/>
+                <w:sz w:val="24"/>
+                <w:szCs w:val="24"/>
+                <w:lang w:val="en-US"/>
+              </w:rPr>
+              <w:t xml:space="preserve">Fecha: </w:t>
             </w:r>
           </w:p>
         </w:tc>
       </w:tr>
       <w:tr>
         <w:trPr>
-          <w:trHeight w:val="435"/>
+          <w:trHeight w:val="660"/>
         </w:trPr>
         <w:tc>
           <w:tcPr>
@@ -141,16 +135,16 @@
               <w:right w:val="single" w:color="000000" w:themeColor="text1" w:sz="6"/>
             </w:tcBorders>
             <w:tcMar>
-              <w:top w:w="90" w:type="dxa"/>
               <w:left w:w="90" w:type="dxa"/>
-              <w:bottom w:w="90" w:type="dxa"/>
               <w:right w:w="90" w:type="dxa"/>
             </w:tcMar>
             <w:vAlign w:val="top"/>
           </w:tcPr>
           <w:p>
             <w:pPr>
-              <w:spacing w:before="0" w:beforeAutospacing="off" w:after="0" w:afterAutospacing="off"/>
+              <w:spacing w:after="0" w:line="259" w:lineRule="auto"/>
+              <w:ind w:left="0" w:hanging="370" w:firstLine="0"/>
+              <w:jc w:val="left"/>
               <w:rPr>
                 <w:rFonts w:ascii="Times New Roman" w:hAnsi="Times New Roman" w:eastAsia="Times New Roman" w:cs="Times New Roman"/>
                 <w:b w:val="0"/>
@@ -169,22 +163,19 @@
                 <w:bCs w:val="0"/>
                 <w:i w:val="0"/>
                 <w:iCs w:val="0"/>
-                <w:strike w:val="0"/>
-                <w:dstrike w:val="0"/>
-                <w:color w:val="000000" w:themeColor="text1" w:themeTint="FF" w:themeShade="FF"/>
-                <w:sz w:val="24"/>
-                <w:szCs w:val="24"/>
-                <w:u w:val="none"/>
-                <w:lang w:val="en-US"/>
-              </w:rPr>
-              <w:t>Nombre:</w:t>
+                <w:color w:val="000000" w:themeColor="text1" w:themeTint="FF" w:themeShade="FF"/>
+                <w:sz w:val="24"/>
+                <w:szCs w:val="24"/>
+                <w:lang w:val="en-US"/>
+              </w:rPr>
+              <w:t xml:space="preserve">Responsable Implementación: </w:t>
             </w:r>
           </w:p>
         </w:tc>
       </w:tr>
       <w:tr>
         <w:trPr>
-          <w:trHeight w:val="1485"/>
+          <w:trHeight w:val="5085"/>
         </w:trPr>
         <w:tc>
           <w:tcPr>
@@ -201,7 +192,9 @@
           </w:tcPr>
           <w:p>
             <w:pPr>
-              <w:spacing w:before="0" w:beforeAutospacing="off" w:after="0" w:afterAutospacing="off"/>
+              <w:spacing w:after="0" w:line="259" w:lineRule="auto"/>
+              <w:ind w:left="15" w:hanging="370" w:firstLine="0"/>
+              <w:jc w:val="left"/>
               <w:rPr>
                 <w:rFonts w:ascii="Times New Roman" w:hAnsi="Times New Roman" w:eastAsia="Times New Roman" w:cs="Times New Roman"/>
                 <w:b w:val="0"/>
@@ -220,20 +213,19 @@
                 <w:bCs w:val="0"/>
                 <w:i w:val="0"/>
                 <w:iCs w:val="0"/>
-                <w:strike w:val="0"/>
-                <w:dstrike w:val="0"/>
-                <w:color w:val="000000" w:themeColor="text1" w:themeTint="FF" w:themeShade="FF"/>
-                <w:sz w:val="24"/>
-                <w:szCs w:val="24"/>
-                <w:u w:val="none"/>
-                <w:lang w:val="en-US"/>
-              </w:rPr>
-              <w:t xml:space="preserve">Descripción:  </w:t>
+                <w:color w:val="000000" w:themeColor="text1" w:themeTint="FF" w:themeShade="FF"/>
+                <w:sz w:val="24"/>
+                <w:szCs w:val="24"/>
+                <w:lang w:val="en-US"/>
+              </w:rPr>
+              <w:t xml:space="preserve">Descripción:   </w:t>
             </w:r>
           </w:p>
           <w:p>
             <w:pPr>
-              <w:spacing w:before="0" w:beforeAutospacing="off" w:after="0" w:afterAutospacing="off"/>
+              <w:spacing w:after="0" w:line="259" w:lineRule="auto"/>
+              <w:ind w:left="15" w:hanging="370" w:firstLine="0"/>
+              <w:jc w:val="left"/>
               <w:rPr>
                 <w:rFonts w:ascii="Times New Roman" w:hAnsi="Times New Roman" w:eastAsia="Times New Roman" w:cs="Times New Roman"/>
                 <w:b w:val="0"/>
@@ -245,11 +237,26 @@
                 <w:szCs w:val="24"/>
               </w:rPr>
             </w:pPr>
+            <w:r>
+              <w:rPr>
+                <w:rFonts w:ascii="Times New Roman" w:hAnsi="Times New Roman" w:eastAsia="Times New Roman" w:cs="Times New Roman"/>
+                <w:b w:val="0"/>
+                <w:bCs w:val="0"/>
+                <w:i w:val="0"/>
+                <w:iCs w:val="0"/>
+                <w:color w:val="000000" w:themeColor="text1" w:themeTint="FF" w:themeShade="FF"/>
+                <w:sz w:val="24"/>
+                <w:szCs w:val="24"/>
+                <w:lang w:val="en-US"/>
+              </w:rPr>
+              <w:t xml:space="preserve"> </w:t>
+            </w:r>
           </w:p>
           <w:tbl>
             <w:tblPr>
-              <w:tblStyle w:val="TableNormal"/>
+              <w:tblStyle w:val="TableGrid"/>
               <w:tblW w:w="0" w:type="auto"/>
+              <w:tblInd w:w="15" w:type="dxa"/>
               <w:tblBorders>
                 <w:top w:val="single" w:sz="6"/>
                 <w:left w:val="single" w:sz="6"/>
@@ -257,19 +264,19 @@
                 <w:right w:val="single" w:sz="6"/>
               </w:tblBorders>
               <w:tblLayout w:type="fixed"/>
-              <w:tblLook w:val="06A0" w:firstRow="1" w:lastRow="0" w:firstColumn="1" w:lastColumn="0" w:noHBand="1" w:noVBand="1"/>
+              <w:tblLook w:val="04A0" w:firstRow="1" w:lastRow="0" w:firstColumn="1" w:lastColumn="0" w:noHBand="0" w:noVBand="1"/>
             </w:tblPr>
             <w:tblGrid>
-              <w:gridCol w:w="4132"/>
-              <w:gridCol w:w="4118"/>
+              <w:gridCol w:w="4123"/>
+              <w:gridCol w:w="4127"/>
             </w:tblGrid>
             <w:tr>
               <w:trPr>
-                <w:trHeight w:val="1350"/>
+                <w:trHeight w:val="1545"/>
               </w:trPr>
               <w:tc>
                 <w:tcPr>
-                  <w:tcW w:w="4132" w:type="dxa"/>
+                  <w:tcW w:w="4123" w:type="dxa"/>
                   <w:tcBorders>
                     <w:top w:val="single" w:color="000000" w:themeColor="text1" w:sz="6"/>
                     <w:left w:val="single" w:color="000000" w:themeColor="text1" w:sz="6"/>
@@ -278,15 +285,16 @@
                   </w:tcBorders>
                   <w:tcMar>
                     <w:top w:w="90" w:type="dxa"/>
-                    <w:left w:w="90" w:type="dxa"/>
-                    <w:bottom w:w="90" w:type="dxa"/>
-                    <w:right w:w="90" w:type="dxa"/>
+                    <w:left w:w="75" w:type="dxa"/>
+                    <w:right w:w="105" w:type="dxa"/>
                   </w:tcMar>
                   <w:vAlign w:val="top"/>
                 </w:tcPr>
                 <w:p>
                   <w:pPr>
-                    <w:spacing w:before="0" w:beforeAutospacing="off" w:after="0" w:afterAutospacing="off"/>
+                    <w:spacing w:after="0" w:line="259" w:lineRule="auto"/>
+                    <w:ind w:left="0" w:hanging="370" w:firstLine="0"/>
+                    <w:jc w:val="left"/>
                     <w:rPr>
                       <w:rFonts w:ascii="Times New Roman" w:hAnsi="Times New Roman" w:eastAsia="Times New Roman" w:cs="Times New Roman"/>
                       <w:b w:val="0"/>
@@ -305,21 +313,18 @@
                       <w:bCs w:val="0"/>
                       <w:i w:val="0"/>
                       <w:iCs w:val="0"/>
-                      <w:strike w:val="0"/>
-                      <w:dstrike w:val="0"/>
-                      <w:color w:val="000000" w:themeColor="text1" w:themeTint="FF" w:themeShade="FF"/>
-                      <w:sz w:val="24"/>
-                      <w:szCs w:val="24"/>
-                      <w:u w:val="none"/>
+                      <w:color w:val="000000" w:themeColor="text1" w:themeTint="FF" w:themeShade="FF"/>
+                      <w:sz w:val="24"/>
+                      <w:szCs w:val="24"/>
                       <w:lang w:val="en-US"/>
                     </w:rPr>
-                    <w:t>Acciones Ejecutadas</w:t>
+                    <w:t xml:space="preserve">Acciones Ejecutadas </w:t>
                   </w:r>
                 </w:p>
               </w:tc>
               <w:tc>
                 <w:tcPr>
-                  <w:tcW w:w="4118" w:type="dxa"/>
+                  <w:tcW w:w="4127" w:type="dxa"/>
                   <w:tcBorders>
                     <w:top w:val="single" w:color="000000" w:themeColor="text1" w:sz="6"/>
                     <w:left w:val="single" w:color="000000" w:themeColor="text1" w:sz="6"/>
@@ -328,15 +333,16 @@
                   </w:tcBorders>
                   <w:tcMar>
                     <w:top w:w="90" w:type="dxa"/>
-                    <w:left w:w="90" w:type="dxa"/>
-                    <w:bottom w:w="90" w:type="dxa"/>
-                    <w:right w:w="90" w:type="dxa"/>
+                    <w:left w:w="75" w:type="dxa"/>
+                    <w:right w:w="105" w:type="dxa"/>
                   </w:tcMar>
                   <w:vAlign w:val="top"/>
                 </w:tcPr>
                 <w:p>
                   <w:pPr>
-                    <w:spacing w:before="0" w:beforeAutospacing="off" w:after="0" w:afterAutospacing="off"/>
+                    <w:spacing w:after="0" w:line="259" w:lineRule="auto"/>
+                    <w:ind w:left="5" w:hanging="370" w:firstLine="0"/>
+                    <w:jc w:val="left"/>
                     <w:rPr>
                       <w:rFonts w:ascii="Times New Roman" w:hAnsi="Times New Roman" w:eastAsia="Times New Roman" w:cs="Times New Roman"/>
                       <w:b w:val="0"/>
@@ -355,20 +361,19 @@
                       <w:bCs w:val="0"/>
                       <w:i w:val="0"/>
                       <w:iCs w:val="0"/>
-                      <w:strike w:val="0"/>
-                      <w:dstrike w:val="0"/>
-                      <w:color w:val="000000" w:themeColor="text1" w:themeTint="FF" w:themeShade="FF"/>
-                      <w:sz w:val="24"/>
-                      <w:szCs w:val="24"/>
-                      <w:u w:val="none"/>
+                      <w:color w:val="000000" w:themeColor="text1" w:themeTint="FF" w:themeShade="FF"/>
+                      <w:sz w:val="24"/>
+                      <w:szCs w:val="24"/>
                       <w:lang w:val="en-US"/>
                     </w:rPr>
-                    <w:t>-</w:t>
+                    <w:t xml:space="preserve">- </w:t>
                   </w:r>
                 </w:p>
                 <w:p>
                   <w:pPr>
-                    <w:spacing w:before="0" w:beforeAutospacing="off" w:after="0" w:afterAutospacing="off"/>
+                    <w:spacing w:after="0" w:line="259" w:lineRule="auto"/>
+                    <w:ind w:left="5" w:hanging="370" w:firstLine="0"/>
+                    <w:jc w:val="left"/>
                     <w:rPr>
                       <w:rFonts w:ascii="Times New Roman" w:hAnsi="Times New Roman" w:eastAsia="Times New Roman" w:cs="Times New Roman"/>
                       <w:b w:val="0"/>
@@ -387,20 +392,19 @@
                       <w:bCs w:val="0"/>
                       <w:i w:val="0"/>
                       <w:iCs w:val="0"/>
-                      <w:strike w:val="0"/>
-                      <w:dstrike w:val="0"/>
-                      <w:color w:val="000000" w:themeColor="text1" w:themeTint="FF" w:themeShade="FF"/>
-                      <w:sz w:val="24"/>
-                      <w:szCs w:val="24"/>
-                      <w:u w:val="none"/>
+                      <w:color w:val="000000" w:themeColor="text1" w:themeTint="FF" w:themeShade="FF"/>
+                      <w:sz w:val="24"/>
+                      <w:szCs w:val="24"/>
                       <w:lang w:val="en-US"/>
                     </w:rPr>
-                    <w:t>-</w:t>
+                    <w:t xml:space="preserve">- </w:t>
                   </w:r>
                 </w:p>
                 <w:p>
                   <w:pPr>
-                    <w:spacing w:before="0" w:beforeAutospacing="off" w:after="0" w:afterAutospacing="off"/>
+                    <w:spacing w:after="0" w:line="259" w:lineRule="auto"/>
+                    <w:ind w:left="5" w:hanging="370" w:firstLine="0"/>
+                    <w:jc w:val="left"/>
                     <w:rPr>
                       <w:rFonts w:ascii="Times New Roman" w:hAnsi="Times New Roman" w:eastAsia="Times New Roman" w:cs="Times New Roman"/>
                       <w:b w:val="0"/>
@@ -419,20 +423,19 @@
                       <w:bCs w:val="0"/>
                       <w:i w:val="0"/>
                       <w:iCs w:val="0"/>
-                      <w:strike w:val="0"/>
-                      <w:dstrike w:val="0"/>
-                      <w:color w:val="000000" w:themeColor="text1" w:themeTint="FF" w:themeShade="FF"/>
-                      <w:sz w:val="24"/>
-                      <w:szCs w:val="24"/>
-                      <w:u w:val="none"/>
+                      <w:color w:val="000000" w:themeColor="text1" w:themeTint="FF" w:themeShade="FF"/>
+                      <w:sz w:val="24"/>
+                      <w:szCs w:val="24"/>
                       <w:lang w:val="en-US"/>
                     </w:rPr>
-                    <w:t>-</w:t>
+                    <w:t xml:space="preserve">- </w:t>
                   </w:r>
                 </w:p>
                 <w:p>
                   <w:pPr>
-                    <w:spacing w:before="0" w:beforeAutospacing="off" w:after="0" w:afterAutospacing="off"/>
+                    <w:spacing w:after="0" w:line="259" w:lineRule="auto"/>
+                    <w:ind w:left="5" w:hanging="370" w:firstLine="0"/>
+                    <w:jc w:val="left"/>
                     <w:rPr>
                       <w:rFonts w:ascii="Times New Roman" w:hAnsi="Times New Roman" w:eastAsia="Times New Roman" w:cs="Times New Roman"/>
                       <w:b w:val="0"/>
@@ -451,26 +454,23 @@
                       <w:bCs w:val="0"/>
                       <w:i w:val="0"/>
                       <w:iCs w:val="0"/>
-                      <w:strike w:val="0"/>
-                      <w:dstrike w:val="0"/>
-                      <w:color w:val="000000" w:themeColor="text1" w:themeTint="FF" w:themeShade="FF"/>
-                      <w:sz w:val="24"/>
-                      <w:szCs w:val="24"/>
-                      <w:u w:val="none"/>
+                      <w:color w:val="000000" w:themeColor="text1" w:themeTint="FF" w:themeShade="FF"/>
+                      <w:sz w:val="24"/>
+                      <w:szCs w:val="24"/>
                       <w:lang w:val="en-US"/>
                     </w:rPr>
-                    <w:t>-</w:t>
+                    <w:t xml:space="preserve">- </w:t>
                   </w:r>
                 </w:p>
               </w:tc>
             </w:tr>
             <w:tr>
               <w:trPr>
-                <w:trHeight w:val="495"/>
+                <w:trHeight w:val="990"/>
               </w:trPr>
               <w:tc>
                 <w:tcPr>
-                  <w:tcW w:w="4132" w:type="dxa"/>
+                  <w:tcW w:w="4123" w:type="dxa"/>
                   <w:tcBorders>
                     <w:top w:val="single" w:color="000000" w:themeColor="text1" w:sz="6"/>
                     <w:left w:val="single" w:color="000000" w:themeColor="text1" w:sz="6"/>
@@ -479,22 +479,23 @@
                   </w:tcBorders>
                   <w:tcMar>
                     <w:top w:w="90" w:type="dxa"/>
-                    <w:left w:w="90" w:type="dxa"/>
-                    <w:bottom w:w="90" w:type="dxa"/>
-                    <w:right w:w="90" w:type="dxa"/>
+                    <w:left w:w="75" w:type="dxa"/>
+                    <w:right w:w="105" w:type="dxa"/>
                   </w:tcMar>
                   <w:vAlign w:val="top"/>
                 </w:tcPr>
                 <w:p>
                   <w:pPr>
-                    <w:spacing w:before="0" w:beforeAutospacing="off" w:after="0" w:afterAutospacing="off"/>
-                    <w:ind w:left="0"/>
-                    <w:rPr>
-                      <w:rFonts w:ascii="Times New Roman" w:hAnsi="Times New Roman" w:eastAsia="Times New Roman" w:cs="Times New Roman"/>
-                      <w:b w:val="0"/>
-                      <w:bCs w:val="0"/>
-                      <w:i w:val="0"/>
-                      <w:iCs w:val="0"/>
+                    <w:spacing w:after="0" w:line="259" w:lineRule="auto"/>
+                    <w:ind w:left="0" w:hanging="370" w:firstLine="0"/>
+                    <w:jc w:val="left"/>
+                    <w:rPr>
+                      <w:rFonts w:ascii="Times New Roman" w:hAnsi="Times New Roman" w:eastAsia="Times New Roman" w:cs="Times New Roman"/>
+                      <w:b w:val="0"/>
+                      <w:bCs w:val="0"/>
+                      <w:i w:val="0"/>
+                      <w:iCs w:val="0"/>
+                      <w:color w:val="000000" w:themeColor="text1" w:themeTint="FF" w:themeShade="FF"/>
                       <w:sz w:val="24"/>
                       <w:szCs w:val="24"/>
                     </w:rPr>
@@ -506,17 +507,18 @@
                       <w:bCs w:val="0"/>
                       <w:i w:val="0"/>
                       <w:iCs w:val="0"/>
+                      <w:color w:val="000000" w:themeColor="text1" w:themeTint="FF" w:themeShade="FF"/>
                       <w:sz w:val="24"/>
                       <w:szCs w:val="24"/>
                       <w:lang w:val="en-US"/>
                     </w:rPr>
-                    <w:t>Recursos Utilizados</w:t>
+                    <w:t xml:space="preserve">Recursos Utilizados </w:t>
                   </w:r>
                 </w:p>
               </w:tc>
               <w:tc>
                 <w:tcPr>
-                  <w:tcW w:w="4118" w:type="dxa"/>
+                  <w:tcW w:w="4127" w:type="dxa"/>
                   <w:tcBorders>
                     <w:top w:val="single" w:color="000000" w:themeColor="text1" w:sz="6"/>
                     <w:left w:val="single" w:color="000000" w:themeColor="text1" w:sz="6"/>
@@ -525,22 +527,23 @@
                   </w:tcBorders>
                   <w:tcMar>
                     <w:top w:w="90" w:type="dxa"/>
-                    <w:left w:w="90" w:type="dxa"/>
-                    <w:bottom w:w="90" w:type="dxa"/>
-                    <w:right w:w="90" w:type="dxa"/>
+                    <w:left w:w="75" w:type="dxa"/>
+                    <w:right w:w="105" w:type="dxa"/>
                   </w:tcMar>
                   <w:vAlign w:val="top"/>
                 </w:tcPr>
                 <w:p>
                   <w:pPr>
-                    <w:spacing w:before="0" w:beforeAutospacing="off" w:after="0" w:afterAutospacing="off"/>
-                    <w:ind w:left="0"/>
-                    <w:rPr>
-                      <w:rFonts w:ascii="Times New Roman" w:hAnsi="Times New Roman" w:eastAsia="Times New Roman" w:cs="Times New Roman"/>
-                      <w:b w:val="0"/>
-                      <w:bCs w:val="0"/>
-                      <w:i w:val="0"/>
-                      <w:iCs w:val="0"/>
+                    <w:spacing w:after="0" w:line="259" w:lineRule="auto"/>
+                    <w:ind w:left="5" w:hanging="370" w:firstLine="0"/>
+                    <w:jc w:val="left"/>
+                    <w:rPr>
+                      <w:rFonts w:ascii="Times New Roman" w:hAnsi="Times New Roman" w:eastAsia="Times New Roman" w:cs="Times New Roman"/>
+                      <w:b w:val="0"/>
+                      <w:bCs w:val="0"/>
+                      <w:i w:val="0"/>
+                      <w:iCs w:val="0"/>
+                      <w:color w:val="000000" w:themeColor="text1" w:themeTint="FF" w:themeShade="FF"/>
                       <w:sz w:val="24"/>
                       <w:szCs w:val="24"/>
                     </w:rPr>
@@ -552,23 +555,26 @@
                       <w:bCs w:val="0"/>
                       <w:i w:val="0"/>
                       <w:iCs w:val="0"/>
+                      <w:color w:val="000000" w:themeColor="text1" w:themeTint="FF" w:themeShade="FF"/>
                       <w:sz w:val="24"/>
                       <w:szCs w:val="24"/>
                       <w:lang w:val="en-US"/>
                     </w:rPr>
-                    <w:t>-</w:t>
+                    <w:t xml:space="preserve">- </w:t>
                   </w:r>
                 </w:p>
                 <w:p>
                   <w:pPr>
-                    <w:spacing w:before="0" w:beforeAutospacing="off" w:after="0" w:afterAutospacing="off"/>
-                    <w:ind w:left="0"/>
-                    <w:rPr>
-                      <w:rFonts w:ascii="Times New Roman" w:hAnsi="Times New Roman" w:eastAsia="Times New Roman" w:cs="Times New Roman"/>
-                      <w:b w:val="0"/>
-                      <w:bCs w:val="0"/>
-                      <w:i w:val="0"/>
-                      <w:iCs w:val="0"/>
+                    <w:spacing w:after="0" w:line="259" w:lineRule="auto"/>
+                    <w:ind w:left="5" w:hanging="370" w:firstLine="0"/>
+                    <w:jc w:val="left"/>
+                    <w:rPr>
+                      <w:rFonts w:ascii="Times New Roman" w:hAnsi="Times New Roman" w:eastAsia="Times New Roman" w:cs="Times New Roman"/>
+                      <w:b w:val="0"/>
+                      <w:bCs w:val="0"/>
+                      <w:i w:val="0"/>
+                      <w:iCs w:val="0"/>
+                      <w:color w:val="000000" w:themeColor="text1" w:themeTint="FF" w:themeShade="FF"/>
                       <w:sz w:val="24"/>
                       <w:szCs w:val="24"/>
                     </w:rPr>
@@ -580,23 +586,26 @@
                       <w:bCs w:val="0"/>
                       <w:i w:val="0"/>
                       <w:iCs w:val="0"/>
+                      <w:color w:val="000000" w:themeColor="text1" w:themeTint="FF" w:themeShade="FF"/>
                       <w:sz w:val="24"/>
                       <w:szCs w:val="24"/>
                       <w:lang w:val="en-US"/>
                     </w:rPr>
-                    <w:t>-</w:t>
+                    <w:t xml:space="preserve">- </w:t>
                   </w:r>
                 </w:p>
                 <w:p>
                   <w:pPr>
-                    <w:spacing w:before="0" w:beforeAutospacing="off" w:after="0" w:afterAutospacing="off"/>
-                    <w:ind w:left="0"/>
-                    <w:rPr>
-                      <w:rFonts w:ascii="Times New Roman" w:hAnsi="Times New Roman" w:eastAsia="Times New Roman" w:cs="Times New Roman"/>
-                      <w:b w:val="0"/>
-                      <w:bCs w:val="0"/>
-                      <w:i w:val="0"/>
-                      <w:iCs w:val="0"/>
+                    <w:spacing w:after="0" w:line="259" w:lineRule="auto"/>
+                    <w:ind w:left="5" w:hanging="370" w:firstLine="0"/>
+                    <w:jc w:val="left"/>
+                    <w:rPr>
+                      <w:rFonts w:ascii="Times New Roman" w:hAnsi="Times New Roman" w:eastAsia="Times New Roman" w:cs="Times New Roman"/>
+                      <w:b w:val="0"/>
+                      <w:bCs w:val="0"/>
+                      <w:i w:val="0"/>
+                      <w:iCs w:val="0"/>
+                      <w:color w:val="000000" w:themeColor="text1" w:themeTint="FF" w:themeShade="FF"/>
                       <w:sz w:val="24"/>
                       <w:szCs w:val="24"/>
                     </w:rPr>
@@ -608,22 +617,23 @@
                       <w:bCs w:val="0"/>
                       <w:i w:val="0"/>
                       <w:iCs w:val="0"/>
+                      <w:color w:val="000000" w:themeColor="text1" w:themeTint="FF" w:themeShade="FF"/>
                       <w:sz w:val="24"/>
                       <w:szCs w:val="24"/>
                       <w:lang w:val="en-US"/>
                     </w:rPr>
-                    <w:t>-</w:t>
+                    <w:t xml:space="preserve">- </w:t>
                   </w:r>
                 </w:p>
               </w:tc>
             </w:tr>
             <w:tr>
               <w:trPr>
-                <w:trHeight w:val="495"/>
+                <w:trHeight w:val="990"/>
               </w:trPr>
               <w:tc>
                 <w:tcPr>
-                  <w:tcW w:w="4132" w:type="dxa"/>
+                  <w:tcW w:w="4123" w:type="dxa"/>
                   <w:tcBorders>
                     <w:top w:val="single" w:color="000000" w:themeColor="text1" w:sz="6"/>
                     <w:left w:val="single" w:color="000000" w:themeColor="text1" w:sz="6"/>
@@ -632,20 +642,23 @@
                   </w:tcBorders>
                   <w:tcMar>
                     <w:top w:w="90" w:type="dxa"/>
-                    <w:left w:w="90" w:type="dxa"/>
-                    <w:bottom w:w="90" w:type="dxa"/>
-                    <w:right w:w="90" w:type="dxa"/>
+                    <w:left w:w="75" w:type="dxa"/>
+                    <w:right w:w="105" w:type="dxa"/>
                   </w:tcMar>
                   <w:vAlign w:val="top"/>
                 </w:tcPr>
                 <w:p>
                   <w:pPr>
-                    <w:rPr>
-                      <w:rFonts w:ascii="Times New Roman" w:hAnsi="Times New Roman" w:eastAsia="Times New Roman" w:cs="Times New Roman"/>
-                      <w:b w:val="0"/>
-                      <w:bCs w:val="0"/>
-                      <w:i w:val="0"/>
-                      <w:iCs w:val="0"/>
+                    <w:spacing w:after="0" w:line="259" w:lineRule="auto"/>
+                    <w:ind w:left="0" w:hanging="370" w:firstLine="0"/>
+                    <w:jc w:val="left"/>
+                    <w:rPr>
+                      <w:rFonts w:ascii="Times New Roman" w:hAnsi="Times New Roman" w:eastAsia="Times New Roman" w:cs="Times New Roman"/>
+                      <w:b w:val="0"/>
+                      <w:bCs w:val="0"/>
+                      <w:i w:val="0"/>
+                      <w:iCs w:val="0"/>
+                      <w:color w:val="000000" w:themeColor="text1" w:themeTint="FF" w:themeShade="FF"/>
                       <w:sz w:val="24"/>
                       <w:szCs w:val="24"/>
                     </w:rPr>
@@ -657,17 +670,18 @@
                       <w:bCs w:val="0"/>
                       <w:i w:val="0"/>
                       <w:iCs w:val="0"/>
+                      <w:color w:val="000000" w:themeColor="text1" w:themeTint="FF" w:themeShade="FF"/>
                       <w:sz w:val="24"/>
                       <w:szCs w:val="24"/>
                       <w:lang w:val="en-US"/>
                     </w:rPr>
-                    <w:t>Resultados Obtenidos</w:t>
+                    <w:t xml:space="preserve">Resultados Obtenidos </w:t>
                   </w:r>
                 </w:p>
               </w:tc>
               <w:tc>
                 <w:tcPr>
-                  <w:tcW w:w="4118" w:type="dxa"/>
+                  <w:tcW w:w="4127" w:type="dxa"/>
                   <w:tcBorders>
                     <w:top w:val="single" w:color="000000" w:themeColor="text1" w:sz="6"/>
                     <w:left w:val="single" w:color="000000" w:themeColor="text1" w:sz="6"/>
@@ -676,20 +690,23 @@
                   </w:tcBorders>
                   <w:tcMar>
                     <w:top w:w="90" w:type="dxa"/>
-                    <w:left w:w="90" w:type="dxa"/>
-                    <w:bottom w:w="90" w:type="dxa"/>
-                    <w:right w:w="90" w:type="dxa"/>
+                    <w:left w:w="75" w:type="dxa"/>
+                    <w:right w:w="105" w:type="dxa"/>
                   </w:tcMar>
                   <w:vAlign w:val="top"/>
                 </w:tcPr>
                 <w:p>
                   <w:pPr>
-                    <w:rPr>
-                      <w:rFonts w:ascii="Times New Roman" w:hAnsi="Times New Roman" w:eastAsia="Times New Roman" w:cs="Times New Roman"/>
-                      <w:b w:val="0"/>
-                      <w:bCs w:val="0"/>
-                      <w:i w:val="0"/>
-                      <w:iCs w:val="0"/>
+                    <w:spacing w:after="0" w:line="259" w:lineRule="auto"/>
+                    <w:ind w:left="5" w:hanging="370" w:firstLine="0"/>
+                    <w:jc w:val="left"/>
+                    <w:rPr>
+                      <w:rFonts w:ascii="Times New Roman" w:hAnsi="Times New Roman" w:eastAsia="Times New Roman" w:cs="Times New Roman"/>
+                      <w:b w:val="0"/>
+                      <w:bCs w:val="0"/>
+                      <w:i w:val="0"/>
+                      <w:iCs w:val="0"/>
+                      <w:color w:val="000000" w:themeColor="text1" w:themeTint="FF" w:themeShade="FF"/>
                       <w:sz w:val="24"/>
                       <w:szCs w:val="24"/>
                     </w:rPr>
@@ -701,21 +718,26 @@
                       <w:bCs w:val="0"/>
                       <w:i w:val="0"/>
                       <w:iCs w:val="0"/>
+                      <w:color w:val="000000" w:themeColor="text1" w:themeTint="FF" w:themeShade="FF"/>
                       <w:sz w:val="24"/>
                       <w:szCs w:val="24"/>
                       <w:lang w:val="en-US"/>
                     </w:rPr>
-                    <w:t>-</w:t>
+                    <w:t xml:space="preserve">- </w:t>
                   </w:r>
                 </w:p>
                 <w:p>
                   <w:pPr>
-                    <w:rPr>
-                      <w:rFonts w:ascii="Times New Roman" w:hAnsi="Times New Roman" w:eastAsia="Times New Roman" w:cs="Times New Roman"/>
-                      <w:b w:val="0"/>
-                      <w:bCs w:val="0"/>
-                      <w:i w:val="0"/>
-                      <w:iCs w:val="0"/>
+                    <w:spacing w:after="0" w:line="259" w:lineRule="auto"/>
+                    <w:ind w:left="5" w:hanging="370" w:firstLine="0"/>
+                    <w:jc w:val="left"/>
+                    <w:rPr>
+                      <w:rFonts w:ascii="Times New Roman" w:hAnsi="Times New Roman" w:eastAsia="Times New Roman" w:cs="Times New Roman"/>
+                      <w:b w:val="0"/>
+                      <w:bCs w:val="0"/>
+                      <w:i w:val="0"/>
+                      <w:iCs w:val="0"/>
+                      <w:color w:val="000000" w:themeColor="text1" w:themeTint="FF" w:themeShade="FF"/>
                       <w:sz w:val="24"/>
                       <w:szCs w:val="24"/>
                     </w:rPr>
@@ -727,21 +749,26 @@
                       <w:bCs w:val="0"/>
                       <w:i w:val="0"/>
                       <w:iCs w:val="0"/>
+                      <w:color w:val="000000" w:themeColor="text1" w:themeTint="FF" w:themeShade="FF"/>
                       <w:sz w:val="24"/>
                       <w:szCs w:val="24"/>
                       <w:lang w:val="en-US"/>
                     </w:rPr>
-                    <w:t>-</w:t>
+                    <w:t xml:space="preserve">- </w:t>
                   </w:r>
                 </w:p>
                 <w:p>
                   <w:pPr>
-                    <w:rPr>
-                      <w:rFonts w:ascii="Times New Roman" w:hAnsi="Times New Roman" w:eastAsia="Times New Roman" w:cs="Times New Roman"/>
-                      <w:b w:val="0"/>
-                      <w:bCs w:val="0"/>
-                      <w:i w:val="0"/>
-                      <w:iCs w:val="0"/>
+                    <w:spacing w:after="0" w:line="259" w:lineRule="auto"/>
+                    <w:ind w:left="5" w:hanging="370" w:firstLine="0"/>
+                    <w:jc w:val="left"/>
+                    <w:rPr>
+                      <w:rFonts w:ascii="Times New Roman" w:hAnsi="Times New Roman" w:eastAsia="Times New Roman" w:cs="Times New Roman"/>
+                      <w:b w:val="0"/>
+                      <w:bCs w:val="0"/>
+                      <w:i w:val="0"/>
+                      <w:iCs w:val="0"/>
+                      <w:color w:val="000000" w:themeColor="text1" w:themeTint="FF" w:themeShade="FF"/>
                       <w:sz w:val="24"/>
                       <w:szCs w:val="24"/>
                     </w:rPr>
@@ -753,22 +780,23 @@
                       <w:bCs w:val="0"/>
                       <w:i w:val="0"/>
                       <w:iCs w:val="0"/>
+                      <w:color w:val="000000" w:themeColor="text1" w:themeTint="FF" w:themeShade="FF"/>
                       <w:sz w:val="24"/>
                       <w:szCs w:val="24"/>
                       <w:lang w:val="en-US"/>
                     </w:rPr>
-                    <w:t>-</w:t>
+                    <w:t xml:space="preserve">- </w:t>
                   </w:r>
                 </w:p>
               </w:tc>
             </w:tr>
             <w:tr>
               <w:trPr>
-                <w:trHeight w:val="495"/>
+                <w:trHeight w:val="720"/>
               </w:trPr>
               <w:tc>
                 <w:tcPr>
-                  <w:tcW w:w="4132" w:type="dxa"/>
+                  <w:tcW w:w="4123" w:type="dxa"/>
                   <w:tcBorders>
                     <w:top w:val="single" w:color="000000" w:themeColor="text1" w:sz="6"/>
                     <w:left w:val="single" w:color="000000" w:themeColor="text1" w:sz="6"/>
@@ -777,20 +805,23 @@
                   </w:tcBorders>
                   <w:tcMar>
                     <w:top w:w="90" w:type="dxa"/>
-                    <w:left w:w="90" w:type="dxa"/>
-                    <w:bottom w:w="90" w:type="dxa"/>
-                    <w:right w:w="90" w:type="dxa"/>
+                    <w:left w:w="75" w:type="dxa"/>
+                    <w:right w:w="105" w:type="dxa"/>
                   </w:tcMar>
                   <w:vAlign w:val="top"/>
                 </w:tcPr>
                 <w:p>
                   <w:pPr>
-                    <w:rPr>
-                      <w:rFonts w:ascii="Times New Roman" w:hAnsi="Times New Roman" w:eastAsia="Times New Roman" w:cs="Times New Roman"/>
-                      <w:b w:val="0"/>
-                      <w:bCs w:val="0"/>
-                      <w:i w:val="0"/>
-                      <w:iCs w:val="0"/>
+                    <w:spacing w:after="0" w:line="259" w:lineRule="auto"/>
+                    <w:ind w:left="0" w:hanging="370" w:firstLine="0"/>
+                    <w:jc w:val="left"/>
+                    <w:rPr>
+                      <w:rFonts w:ascii="Times New Roman" w:hAnsi="Times New Roman" w:eastAsia="Times New Roman" w:cs="Times New Roman"/>
+                      <w:b w:val="0"/>
+                      <w:bCs w:val="0"/>
+                      <w:i w:val="0"/>
+                      <w:iCs w:val="0"/>
+                      <w:color w:val="000000" w:themeColor="text1" w:themeTint="FF" w:themeShade="FF"/>
                       <w:sz w:val="24"/>
                       <w:szCs w:val="24"/>
                     </w:rPr>
@@ -802,17 +833,18 @@
                       <w:bCs w:val="0"/>
                       <w:i w:val="0"/>
                       <w:iCs w:val="0"/>
+                      <w:color w:val="000000" w:themeColor="text1" w:themeTint="FF" w:themeShade="FF"/>
                       <w:sz w:val="24"/>
                       <w:szCs w:val="24"/>
                       <w:lang w:val="en-US"/>
                     </w:rPr>
-                    <w:t>Lecciones Aprendidas</w:t>
+                    <w:t xml:space="preserve">Lecciones Aprendidas </w:t>
                   </w:r>
                 </w:p>
               </w:tc>
               <w:tc>
                 <w:tcPr>
-                  <w:tcW w:w="4118" w:type="dxa"/>
+                  <w:tcW w:w="4127" w:type="dxa"/>
                   <w:tcBorders>
                     <w:top w:val="single" w:color="000000" w:themeColor="text1" w:sz="6"/>
                     <w:left w:val="single" w:color="000000" w:themeColor="text1" w:sz="6"/>
@@ -821,20 +853,23 @@
                   </w:tcBorders>
                   <w:tcMar>
                     <w:top w:w="90" w:type="dxa"/>
-                    <w:left w:w="90" w:type="dxa"/>
-                    <w:bottom w:w="90" w:type="dxa"/>
-                    <w:right w:w="90" w:type="dxa"/>
+                    <w:left w:w="75" w:type="dxa"/>
+                    <w:right w:w="105" w:type="dxa"/>
                   </w:tcMar>
                   <w:vAlign w:val="top"/>
                 </w:tcPr>
                 <w:p>
                   <w:pPr>
-                    <w:rPr>
-                      <w:rFonts w:ascii="Times New Roman" w:hAnsi="Times New Roman" w:eastAsia="Times New Roman" w:cs="Times New Roman"/>
-                      <w:b w:val="0"/>
-                      <w:bCs w:val="0"/>
-                      <w:i w:val="0"/>
-                      <w:iCs w:val="0"/>
+                    <w:spacing w:after="0" w:line="259" w:lineRule="auto"/>
+                    <w:ind w:left="5" w:hanging="370" w:firstLine="0"/>
+                    <w:jc w:val="left"/>
+                    <w:rPr>
+                      <w:rFonts w:ascii="Times New Roman" w:hAnsi="Times New Roman" w:eastAsia="Times New Roman" w:cs="Times New Roman"/>
+                      <w:b w:val="0"/>
+                      <w:bCs w:val="0"/>
+                      <w:i w:val="0"/>
+                      <w:iCs w:val="0"/>
+                      <w:color w:val="000000" w:themeColor="text1" w:themeTint="FF" w:themeShade="FF"/>
                       <w:sz w:val="24"/>
                       <w:szCs w:val="24"/>
                     </w:rPr>
@@ -846,21 +881,26 @@
                       <w:bCs w:val="0"/>
                       <w:i w:val="0"/>
                       <w:iCs w:val="0"/>
+                      <w:color w:val="000000" w:themeColor="text1" w:themeTint="FF" w:themeShade="FF"/>
                       <w:sz w:val="24"/>
                       <w:szCs w:val="24"/>
                       <w:lang w:val="en-US"/>
                     </w:rPr>
-                    <w:t>-</w:t>
+                    <w:t xml:space="preserve">- </w:t>
                   </w:r>
                 </w:p>
                 <w:p>
                   <w:pPr>
-                    <w:rPr>
-                      <w:rFonts w:ascii="Times New Roman" w:hAnsi="Times New Roman" w:eastAsia="Times New Roman" w:cs="Times New Roman"/>
-                      <w:b w:val="0"/>
-                      <w:bCs w:val="0"/>
-                      <w:i w:val="0"/>
-                      <w:iCs w:val="0"/>
+                    <w:spacing w:after="0" w:line="259" w:lineRule="auto"/>
+                    <w:ind w:left="5" w:hanging="370" w:firstLine="0"/>
+                    <w:jc w:val="left"/>
+                    <w:rPr>
+                      <w:rFonts w:ascii="Times New Roman" w:hAnsi="Times New Roman" w:eastAsia="Times New Roman" w:cs="Times New Roman"/>
+                      <w:b w:val="0"/>
+                      <w:bCs w:val="0"/>
+                      <w:i w:val="0"/>
+                      <w:iCs w:val="0"/>
+                      <w:color w:val="000000" w:themeColor="text1" w:themeTint="FF" w:themeShade="FF"/>
                       <w:sz w:val="24"/>
                       <w:szCs w:val="24"/>
                     </w:rPr>
@@ -872,11 +912,12 @@
                       <w:bCs w:val="0"/>
                       <w:i w:val="0"/>
                       <w:iCs w:val="0"/>
+                      <w:color w:val="000000" w:themeColor="text1" w:themeTint="FF" w:themeShade="FF"/>
                       <w:sz w:val="24"/>
                       <w:szCs w:val="24"/>
                       <w:lang w:val="en-US"/>
                     </w:rPr>
-                    <w:t>-</w:t>
+                    <w:t xml:space="preserve">- </w:t>
                   </w:r>
                 </w:p>
               </w:tc>
@@ -884,7 +925,9 @@
           </w:tbl>
           <w:p>
             <w:pPr>
-              <w:spacing w:before="0" w:beforeAutospacing="off" w:after="0" w:afterAutospacing="off"/>
+              <w:spacing w:after="0" w:line="259" w:lineRule="auto"/>
+              <w:ind w:left="15" w:hanging="370" w:firstLine="0"/>
+              <w:jc w:val="left"/>
               <w:rPr>
                 <w:rFonts w:ascii="Times New Roman" w:hAnsi="Times New Roman" w:eastAsia="Times New Roman" w:cs="Times New Roman"/>
                 <w:b w:val="0"/>
@@ -903,22 +946,19 @@
                 <w:bCs w:val="0"/>
                 <w:i w:val="0"/>
                 <w:iCs w:val="0"/>
-                <w:strike w:val="0"/>
-                <w:dstrike w:val="0"/>
-                <w:color w:val="000000" w:themeColor="text1" w:themeTint="FF" w:themeShade="FF"/>
-                <w:sz w:val="24"/>
-                <w:szCs w:val="24"/>
-                <w:u w:val="none"/>
-                <w:lang w:val="en-US"/>
-              </w:rPr>
-              <w:t xml:space="preserve">                </w:t>
+                <w:color w:val="000000" w:themeColor="text1" w:themeTint="FF" w:themeShade="FF"/>
+                <w:sz w:val="24"/>
+                <w:szCs w:val="24"/>
+                <w:lang w:val="en-US"/>
+              </w:rPr>
+              <w:t xml:space="preserve">                 </w:t>
             </w:r>
           </w:p>
         </w:tc>
       </w:tr>
       <w:tr>
         <w:trPr>
-          <w:trHeight w:val="315"/>
+          <w:trHeight w:val="2475"/>
         </w:trPr>
         <w:tc>
           <w:tcPr>
@@ -931,17 +971,16 @@
               <w:right w:val="single" w:color="000000" w:themeColor="text1" w:sz="6"/>
             </w:tcBorders>
             <w:tcMar>
-              <w:top w:w="90" w:type="dxa"/>
               <w:left w:w="90" w:type="dxa"/>
-              <w:bottom w:w="90" w:type="dxa"/>
               <w:right w:w="90" w:type="dxa"/>
             </w:tcMar>
             <w:vAlign w:val="top"/>
           </w:tcPr>
           <w:p>
             <w:pPr>
-              <w:spacing w:before="0" w:beforeAutospacing="off" w:after="0" w:afterAutospacing="off"/>
-              <w:jc w:val="left"/>
+              <w:spacing w:after="3" w:line="247" w:lineRule="auto"/>
+              <w:ind w:left="360" w:right="4583" w:hanging="360"/>
+              <w:jc w:val="both"/>
               <w:rPr>
                 <w:rFonts w:ascii="Times New Roman" w:hAnsi="Times New Roman" w:eastAsia="Times New Roman" w:cs="Times New Roman"/>
                 <w:b w:val="0"/>
@@ -960,194 +999,162 @@
                 <w:bCs w:val="0"/>
                 <w:i w:val="0"/>
                 <w:iCs w:val="0"/>
-                <w:strike w:val="0"/>
-                <w:dstrike w:val="0"/>
-                <w:color w:val="000000" w:themeColor="text1" w:themeTint="FF" w:themeShade="FF"/>
-                <w:sz w:val="24"/>
-                <w:szCs w:val="24"/>
-                <w:u w:val="none"/>
-                <w:lang w:val="en-US"/>
-              </w:rPr>
-              <w:t>Estado del cambio (marque la opcion):</w:t>
+                <w:color w:val="000000" w:themeColor="text1" w:themeTint="FF" w:themeShade="FF"/>
+                <w:sz w:val="24"/>
+                <w:szCs w:val="24"/>
+                <w:lang w:val="en-US"/>
+              </w:rPr>
+              <w:t xml:space="preserve">Estado del cambio (marque la opción): </w:t>
+            </w:r>
+            <w:r>
+              <w:rPr>
+                <w:rFonts w:ascii="Courier New" w:hAnsi="Courier New" w:eastAsia="Courier New" w:cs="Courier New"/>
+                <w:b w:val="0"/>
+                <w:bCs w:val="0"/>
+                <w:i w:val="0"/>
+                <w:iCs w:val="0"/>
+                <w:color w:val="000000" w:themeColor="text1" w:themeTint="FF" w:themeShade="FF"/>
+                <w:sz w:val="24"/>
+                <w:szCs w:val="24"/>
+                <w:lang w:val="en-US"/>
+              </w:rPr>
+              <w:t>o</w:t>
+            </w:r>
+            <w:r>
+              <w:rPr>
+                <w:rFonts w:ascii="Arial" w:hAnsi="Arial" w:eastAsia="Arial" w:cs="Arial"/>
+                <w:b w:val="0"/>
+                <w:bCs w:val="0"/>
+                <w:i w:val="0"/>
+                <w:iCs w:val="0"/>
+                <w:color w:val="000000" w:themeColor="text1" w:themeTint="FF" w:themeShade="FF"/>
+                <w:sz w:val="24"/>
+                <w:szCs w:val="24"/>
+                <w:lang w:val="en-US"/>
+              </w:rPr>
+              <w:t xml:space="preserve"> </w:t>
+            </w:r>
+            <w:r>
+              <w:rPr>
+                <w:rFonts w:ascii="Times New Roman" w:hAnsi="Times New Roman" w:eastAsia="Times New Roman" w:cs="Times New Roman"/>
+                <w:b w:val="0"/>
+                <w:bCs w:val="0"/>
+                <w:i w:val="0"/>
+                <w:iCs w:val="0"/>
+                <w:color w:val="000000" w:themeColor="text1" w:themeTint="FF" w:themeShade="FF"/>
+                <w:sz w:val="24"/>
+                <w:szCs w:val="24"/>
+                <w:lang w:val="en-US"/>
+              </w:rPr>
+              <w:t xml:space="preserve">Solicitado sin ejecutar </w:t>
+            </w:r>
+            <w:r>
+              <w:rPr>
+                <w:rFonts w:ascii="Courier New" w:hAnsi="Courier New" w:eastAsia="Courier New" w:cs="Courier New"/>
+                <w:b w:val="0"/>
+                <w:bCs w:val="0"/>
+                <w:i w:val="0"/>
+                <w:iCs w:val="0"/>
+                <w:color w:val="000000" w:themeColor="text1" w:themeTint="FF" w:themeShade="FF"/>
+                <w:sz w:val="24"/>
+                <w:szCs w:val="24"/>
+                <w:lang w:val="en-US"/>
+              </w:rPr>
+              <w:t>o</w:t>
+            </w:r>
+            <w:r>
+              <w:rPr>
+                <w:rFonts w:ascii="Arial" w:hAnsi="Arial" w:eastAsia="Arial" w:cs="Arial"/>
+                <w:b w:val="0"/>
+                <w:bCs w:val="0"/>
+                <w:i w:val="0"/>
+                <w:iCs w:val="0"/>
+                <w:color w:val="000000" w:themeColor="text1" w:themeTint="FF" w:themeShade="FF"/>
+                <w:sz w:val="24"/>
+                <w:szCs w:val="24"/>
+                <w:lang w:val="en-US"/>
+              </w:rPr>
+              <w:t xml:space="preserve"> </w:t>
+            </w:r>
+            <w:r>
+              <w:rPr>
+                <w:rFonts w:ascii="Times New Roman" w:hAnsi="Times New Roman" w:eastAsia="Times New Roman" w:cs="Times New Roman"/>
+                <w:b w:val="0"/>
+                <w:bCs w:val="0"/>
+                <w:i w:val="0"/>
+                <w:iCs w:val="0"/>
+                <w:color w:val="000000" w:themeColor="text1" w:themeTint="FF" w:themeShade="FF"/>
+                <w:sz w:val="24"/>
+                <w:szCs w:val="24"/>
+                <w:lang w:val="en-US"/>
+              </w:rPr>
+              <w:t xml:space="preserve">En proceso de implementación </w:t>
+            </w:r>
+            <w:r>
+              <w:rPr>
+                <w:rFonts w:ascii="Courier New" w:hAnsi="Courier New" w:eastAsia="Courier New" w:cs="Courier New"/>
+                <w:b w:val="0"/>
+                <w:bCs w:val="0"/>
+                <w:i w:val="0"/>
+                <w:iCs w:val="0"/>
+                <w:color w:val="000000" w:themeColor="text1" w:themeTint="FF" w:themeShade="FF"/>
+                <w:sz w:val="24"/>
+                <w:szCs w:val="24"/>
+                <w:lang w:val="en-US"/>
+              </w:rPr>
+              <w:t>o</w:t>
+            </w:r>
+            <w:r>
+              <w:rPr>
+                <w:rFonts w:ascii="Arial" w:hAnsi="Arial" w:eastAsia="Arial" w:cs="Arial"/>
+                <w:b w:val="0"/>
+                <w:bCs w:val="0"/>
+                <w:i w:val="0"/>
+                <w:iCs w:val="0"/>
+                <w:color w:val="000000" w:themeColor="text1" w:themeTint="FF" w:themeShade="FF"/>
+                <w:sz w:val="24"/>
+                <w:szCs w:val="24"/>
+                <w:lang w:val="en-US"/>
+              </w:rPr>
+              <w:t xml:space="preserve"> </w:t>
+            </w:r>
+            <w:r>
+              <w:rPr>
+                <w:rFonts w:ascii="Times New Roman" w:hAnsi="Times New Roman" w:eastAsia="Times New Roman" w:cs="Times New Roman"/>
+                <w:b w:val="0"/>
+                <w:bCs w:val="0"/>
+                <w:i w:val="0"/>
+                <w:iCs w:val="0"/>
+                <w:color w:val="000000" w:themeColor="text1" w:themeTint="FF" w:themeShade="FF"/>
+                <w:sz w:val="24"/>
+                <w:szCs w:val="24"/>
+                <w:lang w:val="en-US"/>
+              </w:rPr>
+              <w:t xml:space="preserve">Implementado con éxito </w:t>
             </w:r>
           </w:p>
           <w:p>
             <w:pPr>
-              <w:pStyle w:val="ListParagraph"/>
-              <w:numPr>
-                <w:ilvl w:val="0"/>
-                <w:numId w:val="1"/>
-              </w:numPr>
-              <w:rPr>
-                <w:rFonts w:ascii="Times New Roman" w:hAnsi="Times New Roman" w:eastAsia="Times New Roman" w:cs="Times New Roman"/>
-                <w:b w:val="0"/>
-                <w:bCs w:val="0"/>
-                <w:i w:val="0"/>
-                <w:iCs w:val="0"/>
+              <w:spacing w:after="465" w:line="253" w:lineRule="auto"/>
+              <w:ind w:left="360" w:right="2390" w:hanging="370" w:firstLine="0"/>
+              <w:jc w:val="left"/>
+              <w:rPr>
+                <w:rFonts w:ascii="Times New Roman" w:hAnsi="Times New Roman" w:eastAsia="Times New Roman" w:cs="Times New Roman"/>
+                <w:b w:val="0"/>
+                <w:bCs w:val="0"/>
+                <w:i w:val="0"/>
+                <w:iCs w:val="0"/>
+                <w:color w:val="000000" w:themeColor="text1" w:themeTint="FF" w:themeShade="FF"/>
                 <w:sz w:val="24"/>
                 <w:szCs w:val="24"/>
               </w:rPr>
             </w:pPr>
             <w:r>
-              <w:rPr>
-                <w:rFonts w:ascii="Times New Roman" w:hAnsi="Times New Roman" w:eastAsia="Times New Roman" w:cs="Times New Roman"/>
-                <w:b w:val="0"/>
-                <w:bCs w:val="0"/>
-                <w:i w:val="0"/>
-                <w:iCs w:val="0"/>
-                <w:sz w:val="24"/>
-                <w:szCs w:val="24"/>
-                <w:lang w:val="es-ES"/>
-              </w:rPr>
-              <w:t>Solicitado sin ejecutar</w:t>
-            </w:r>
-          </w:p>
-          <w:p>
-            <w:pPr>
-              <w:pStyle w:val="ListParagraph"/>
-              <w:numPr>
-                <w:ilvl w:val="0"/>
-                <w:numId w:val="1"/>
-              </w:numPr>
-              <w:rPr>
-                <w:rFonts w:ascii="Times New Roman" w:hAnsi="Times New Roman" w:eastAsia="Times New Roman" w:cs="Times New Roman"/>
-                <w:b w:val="0"/>
-                <w:bCs w:val="0"/>
-                <w:i w:val="0"/>
-                <w:iCs w:val="0"/>
-                <w:sz w:val="24"/>
-                <w:szCs w:val="24"/>
-              </w:rPr>
-            </w:pPr>
-            <w:r>
-              <w:rPr>
-                <w:rFonts w:ascii="Times New Roman" w:hAnsi="Times New Roman" w:eastAsia="Times New Roman" w:cs="Times New Roman"/>
-                <w:b w:val="0"/>
-                <w:bCs w:val="0"/>
-                <w:i w:val="0"/>
-                <w:iCs w:val="0"/>
-                <w:sz w:val="24"/>
-                <w:szCs w:val="24"/>
-                <w:lang w:val="es-ES"/>
-              </w:rPr>
-              <w:t>En proceso de implementación</w:t>
-            </w:r>
-          </w:p>
-          <w:p>
-            <w:pPr>
-              <w:pStyle w:val="ListParagraph"/>
-              <w:numPr>
-                <w:ilvl w:val="0"/>
-                <w:numId w:val="1"/>
-              </w:numPr>
-              <w:rPr>
-                <w:rFonts w:ascii="Times New Roman" w:hAnsi="Times New Roman" w:eastAsia="Times New Roman" w:cs="Times New Roman"/>
-                <w:b w:val="0"/>
-                <w:bCs w:val="0"/>
-                <w:i w:val="0"/>
-                <w:iCs w:val="0"/>
-                <w:sz w:val="24"/>
-                <w:szCs w:val="24"/>
-              </w:rPr>
-            </w:pPr>
-            <w:r>
-              <w:rPr>
-                <w:rFonts w:ascii="Times New Roman" w:hAnsi="Times New Roman" w:eastAsia="Times New Roman" w:cs="Times New Roman"/>
-                <w:b w:val="0"/>
-                <w:bCs w:val="0"/>
-                <w:i w:val="0"/>
-                <w:iCs w:val="0"/>
-                <w:sz w:val="24"/>
-                <w:szCs w:val="24"/>
-                <w:lang w:val="es-ES"/>
-              </w:rPr>
-              <w:t>Implementado con éxito</w:t>
-            </w:r>
-          </w:p>
-          <w:p>
-            <w:pPr>
-              <w:pStyle w:val="ListParagraph"/>
-              <w:numPr>
-                <w:ilvl w:val="0"/>
-                <w:numId w:val="1"/>
-              </w:numPr>
-              <w:rPr>
-                <w:rFonts w:ascii="Times New Roman" w:hAnsi="Times New Roman" w:eastAsia="Times New Roman" w:cs="Times New Roman"/>
-                <w:b w:val="0"/>
-                <w:bCs w:val="0"/>
-                <w:i w:val="0"/>
-                <w:iCs w:val="0"/>
-                <w:sz w:val="24"/>
-                <w:szCs w:val="24"/>
-              </w:rPr>
-            </w:pPr>
-            <w:r>
-              <w:rPr>
-                <w:rFonts w:ascii="Times New Roman" w:hAnsi="Times New Roman" w:eastAsia="Times New Roman" w:cs="Times New Roman"/>
-                <w:b w:val="0"/>
-                <w:bCs w:val="0"/>
-                <w:i w:val="0"/>
-                <w:iCs w:val="0"/>
-                <w:sz w:val="24"/>
-                <w:szCs w:val="24"/>
-                <w:lang w:val="es-ES"/>
-              </w:rPr>
-              <w:t xml:space="preserve">Problemas identificados durante la implementación </w:t>
-            </w:r>
-          </w:p>
-          <w:p>
-            <w:pPr>
-              <w:pStyle w:val="ListParagraph"/>
-              <w:numPr>
-                <w:ilvl w:val="0"/>
-                <w:numId w:val="1"/>
-              </w:numPr>
-              <w:rPr>
-                <w:rFonts w:ascii="Times New Roman" w:hAnsi="Times New Roman" w:eastAsia="Times New Roman" w:cs="Times New Roman"/>
-                <w:b w:val="0"/>
-                <w:bCs w:val="0"/>
-                <w:i w:val="0"/>
-                <w:iCs w:val="0"/>
-                <w:sz w:val="24"/>
-                <w:szCs w:val="24"/>
-              </w:rPr>
-            </w:pPr>
-            <w:r>
-              <w:rPr>
-                <w:rFonts w:ascii="Times New Roman" w:hAnsi="Times New Roman" w:eastAsia="Times New Roman" w:cs="Times New Roman"/>
-                <w:b w:val="0"/>
-                <w:bCs w:val="0"/>
-                <w:i w:val="0"/>
-                <w:iCs w:val="0"/>
-                <w:sz w:val="24"/>
-                <w:szCs w:val="24"/>
-                <w:lang w:val="es-ES"/>
-              </w:rPr>
-              <w:t>Otro (Especificar)</w:t>
-            </w:r>
-          </w:p>
-          <w:p>
-            <w:pPr>
-              <w:spacing w:before="0" w:beforeAutospacing="off" w:after="0" w:afterAutospacing="off"/>
-              <w:ind w:left="0"/>
-              <w:jc w:val="left"/>
-              <w:rPr>
-                <w:rFonts w:ascii="Times New Roman" w:hAnsi="Times New Roman" w:eastAsia="Times New Roman" w:cs="Times New Roman"/>
-                <w:b w:val="0"/>
-                <w:bCs w:val="0"/>
-                <w:i w:val="0"/>
-                <w:iCs w:val="0"/>
-                <w:color w:val="000000" w:themeColor="text1" w:themeTint="FF" w:themeShade="FF"/>
-                <w:sz w:val="24"/>
-                <w:szCs w:val="24"/>
-              </w:rPr>
-            </w:pPr>
-            <w:r>
               <w:drawing>
-                <wp:inline wp14:editId="1EFDE069" wp14:anchorId="39572675">
-                  <wp:extent cx="4572000" cy="428625"/>
+                <wp:inline wp14:editId="3A7F9CC2" wp14:anchorId="5C542E07">
+                  <wp:extent cx="600075" cy="428625"/>
                   <wp:effectExtent l="0" t="0" r="0" b="0"/>
-                  <wp:docPr id="1736957658" name="" descr="Forma" title=""/>
+                  <wp:docPr id="1323554757" name="" title=""/>
                   <wp:cNvGraphicFramePr>
                     <a:graphicFrameLocks noChangeAspect="1"/>
                   </wp:cNvGraphicFramePr>
@@ -1159,7 +1166,7 @@
                           <pic:cNvPicPr/>
                         </pic:nvPicPr>
                         <pic:blipFill>
-                          <a:blip r:embed="Rfb409be0779f49b5">
+                          <a:blip r:embed="R53e6b81eb35047a9">
                             <a:extLst>
                               <a:ext xmlns:a="http://schemas.openxmlformats.org/drawingml/2006/main" uri="{28A0092B-C50C-407E-A947-70E740481C1C}">
                                 <a14:useLocalDpi val="0"/>
@@ -1173,7 +1180,7 @@
                         <pic:spPr>
                           <a:xfrm>
                             <a:off x="0" y="0"/>
-                            <a:ext cx="4572000" cy="428625"/>
+                            <a:ext cx="600075" cy="428625"/>
                           </a:xfrm>
                           <a:prstGeom prst="rect">
                             <a:avLst/>
@@ -1185,12 +1192,127 @@
                 </wp:inline>
               </w:drawing>
             </w:r>
+            <w:r>
+              <w:rPr>
+                <w:rFonts w:ascii="Courier New" w:hAnsi="Courier New" w:eastAsia="Courier New" w:cs="Courier New"/>
+                <w:b w:val="0"/>
+                <w:bCs w:val="0"/>
+                <w:i w:val="0"/>
+                <w:iCs w:val="0"/>
+                <w:color w:val="000000" w:themeColor="text1" w:themeTint="FF" w:themeShade="FF"/>
+                <w:sz w:val="24"/>
+                <w:szCs w:val="24"/>
+                <w:lang w:val="en-US"/>
+              </w:rPr>
+              <w:t>o</w:t>
+            </w:r>
+            <w:r>
+              <w:rPr>
+                <w:rFonts w:ascii="Arial" w:hAnsi="Arial" w:eastAsia="Arial" w:cs="Arial"/>
+                <w:b w:val="0"/>
+                <w:bCs w:val="0"/>
+                <w:i w:val="0"/>
+                <w:iCs w:val="0"/>
+                <w:color w:val="000000" w:themeColor="text1" w:themeTint="FF" w:themeShade="FF"/>
+                <w:sz w:val="24"/>
+                <w:szCs w:val="24"/>
+                <w:lang w:val="en-US"/>
+              </w:rPr>
+              <w:t xml:space="preserve"> </w:t>
+            </w:r>
+            <w:r>
+              <w:rPr>
+                <w:rFonts w:ascii="Times New Roman" w:hAnsi="Times New Roman" w:eastAsia="Times New Roman" w:cs="Times New Roman"/>
+                <w:b w:val="0"/>
+                <w:bCs w:val="0"/>
+                <w:i w:val="0"/>
+                <w:iCs w:val="0"/>
+                <w:color w:val="000000" w:themeColor="text1" w:themeTint="FF" w:themeShade="FF"/>
+                <w:sz w:val="24"/>
+                <w:szCs w:val="24"/>
+                <w:lang w:val="en-US"/>
+              </w:rPr>
+              <w:t xml:space="preserve">Problemas identificados durante la implementación  </w:t>
+            </w:r>
+            <w:r>
+              <w:rPr>
+                <w:rFonts w:ascii="Courier New" w:hAnsi="Courier New" w:eastAsia="Courier New" w:cs="Courier New"/>
+                <w:b w:val="0"/>
+                <w:bCs w:val="0"/>
+                <w:i w:val="0"/>
+                <w:iCs w:val="0"/>
+                <w:color w:val="000000" w:themeColor="text1" w:themeTint="FF" w:themeShade="FF"/>
+                <w:sz w:val="24"/>
+                <w:szCs w:val="24"/>
+                <w:lang w:val="en-US"/>
+              </w:rPr>
+              <w:t>o</w:t>
+            </w:r>
+            <w:r>
+              <w:rPr>
+                <w:rFonts w:ascii="Arial" w:hAnsi="Arial" w:eastAsia="Arial" w:cs="Arial"/>
+                <w:b w:val="0"/>
+                <w:bCs w:val="0"/>
+                <w:i w:val="0"/>
+                <w:iCs w:val="0"/>
+                <w:color w:val="000000" w:themeColor="text1" w:themeTint="FF" w:themeShade="FF"/>
+                <w:sz w:val="24"/>
+                <w:szCs w:val="24"/>
+                <w:lang w:val="en-US"/>
+              </w:rPr>
+              <w:t xml:space="preserve"> </w:t>
+            </w:r>
+            <w:r>
+              <w:rPr>
+                <w:rFonts w:ascii="Times New Roman" w:hAnsi="Times New Roman" w:eastAsia="Times New Roman" w:cs="Times New Roman"/>
+                <w:b w:val="0"/>
+                <w:bCs w:val="0"/>
+                <w:i w:val="0"/>
+                <w:iCs w:val="0"/>
+                <w:color w:val="000000" w:themeColor="text1" w:themeTint="FF" w:themeShade="FF"/>
+                <w:sz w:val="24"/>
+                <w:szCs w:val="24"/>
+                <w:lang w:val="en-US"/>
+              </w:rPr>
+              <w:t xml:space="preserve">Otro (Especificar) </w:t>
+            </w:r>
+          </w:p>
+          <w:p>
+            <w:pPr>
+              <w:spacing w:after="0" w:line="259" w:lineRule="auto"/>
+              <w:ind w:left="118" w:right="53" w:hanging="370" w:firstLine="0"/>
+              <w:jc w:val="right"/>
+              <w:rPr>
+                <w:rFonts w:ascii="Times New Roman" w:hAnsi="Times New Roman" w:eastAsia="Times New Roman" w:cs="Times New Roman"/>
+                <w:b w:val="0"/>
+                <w:bCs w:val="0"/>
+                <w:i w:val="0"/>
+                <w:iCs w:val="0"/>
+                <w:color w:val="000000" w:themeColor="text1" w:themeTint="FF" w:themeShade="FF"/>
+                <w:sz w:val="24"/>
+                <w:szCs w:val="24"/>
+              </w:rPr>
+            </w:pPr>
+            <w:r>
+              <w:rPr>
+                <w:rFonts w:ascii="Times New Roman" w:hAnsi="Times New Roman" w:eastAsia="Times New Roman" w:cs="Times New Roman"/>
+                <w:b w:val="0"/>
+                <w:bCs w:val="0"/>
+                <w:i w:val="0"/>
+                <w:iCs w:val="0"/>
+                <w:color w:val="000000" w:themeColor="text1" w:themeTint="FF" w:themeShade="FF"/>
+                <w:sz w:val="24"/>
+                <w:szCs w:val="24"/>
+                <w:lang w:val="en-US"/>
+              </w:rPr>
+              <w:t xml:space="preserve"> </w:t>
+            </w:r>
           </w:p>
         </w:tc>
       </w:tr>
       <w:tr>
         <w:trPr>
-          <w:trHeight w:val="585"/>
+          <w:trHeight w:val="735"/>
         </w:trPr>
         <w:tc>
           <w:tcPr>
@@ -1203,16 +1325,15 @@
             </w:tcBorders>
             <w:shd w:val="clear" w:color="auto" w:fill="B4C6E7" w:themeFill="accent1" w:themeFillTint="66"/>
             <w:tcMar>
-              <w:top w:w="90" w:type="dxa"/>
               <w:left w:w="90" w:type="dxa"/>
-              <w:bottom w:w="90" w:type="dxa"/>
               <w:right w:w="90" w:type="dxa"/>
             </w:tcMar>
             <w:vAlign w:val="top"/>
           </w:tcPr>
           <w:p>
             <w:pPr>
-              <w:spacing w:before="0" w:beforeAutospacing="off" w:after="0" w:afterAutospacing="off"/>
+              <w:spacing w:after="0" w:line="259" w:lineRule="auto"/>
+              <w:ind w:left="0" w:right="7" w:hanging="370" w:firstLine="0"/>
               <w:jc w:val="center"/>
               <w:rPr>
                 <w:rFonts w:ascii="Times New Roman" w:hAnsi="Times New Roman" w:eastAsia="Times New Roman" w:cs="Times New Roman"/>
@@ -1232,15 +1353,12 @@
                 <w:bCs w:val="0"/>
                 <w:i w:val="0"/>
                 <w:iCs w:val="0"/>
-                <w:strike w:val="0"/>
-                <w:dstrike w:val="0"/>
-                <w:color w:val="000000" w:themeColor="text1" w:themeTint="FF" w:themeShade="FF"/>
-                <w:sz w:val="24"/>
-                <w:szCs w:val="24"/>
-                <w:u w:val="none"/>
-                <w:lang w:val="en-US"/>
-              </w:rPr>
-              <w:t>Implementación del cambio</w:t>
+                <w:color w:val="000000" w:themeColor="text1" w:themeTint="FF" w:themeShade="FF"/>
+                <w:sz w:val="24"/>
+                <w:szCs w:val="24"/>
+                <w:lang w:val="en-US"/>
+              </w:rPr>
+              <w:t xml:space="preserve">Implementación del cambio </w:t>
             </w:r>
           </w:p>
         </w:tc>
@@ -1255,16 +1373,15 @@
             </w:tcBorders>
             <w:shd w:val="clear" w:color="auto" w:fill="B4C6E7" w:themeFill="accent1" w:themeFillTint="66"/>
             <w:tcMar>
-              <w:top w:w="90" w:type="dxa"/>
               <w:left w:w="90" w:type="dxa"/>
-              <w:bottom w:w="90" w:type="dxa"/>
               <w:right w:w="90" w:type="dxa"/>
             </w:tcMar>
             <w:vAlign w:val="top"/>
           </w:tcPr>
           <w:p>
             <w:pPr>
-              <w:spacing w:before="0" w:beforeAutospacing="off" w:after="0" w:afterAutospacing="off"/>
+              <w:spacing w:after="0" w:line="259" w:lineRule="auto"/>
+              <w:ind w:left="9" w:hanging="370" w:firstLine="0"/>
               <w:jc w:val="center"/>
               <w:rPr>
                 <w:rFonts w:ascii="Times New Roman" w:hAnsi="Times New Roman" w:eastAsia="Times New Roman" w:cs="Times New Roman"/>
@@ -1284,21 +1401,18 @@
                 <w:bCs w:val="0"/>
                 <w:i w:val="0"/>
                 <w:iCs w:val="0"/>
-                <w:strike w:val="0"/>
-                <w:dstrike w:val="0"/>
-                <w:color w:val="000000" w:themeColor="text1" w:themeTint="FF" w:themeShade="FF"/>
-                <w:sz w:val="24"/>
-                <w:szCs w:val="24"/>
-                <w:u w:val="none"/>
-                <w:lang w:val="en-US"/>
-              </w:rPr>
-              <w:t>Nº pag/Nº pag totales</w:t>
+                <w:color w:val="000000" w:themeColor="text1" w:themeTint="FF" w:themeShade="FF"/>
+                <w:sz w:val="24"/>
+                <w:szCs w:val="24"/>
+                <w:lang w:val="en-US"/>
+              </w:rPr>
+              <w:t>1/1</w:t>
             </w:r>
           </w:p>
         </w:tc>
       </w:tr>
     </w:tbl>
-    <w:p xmlns:wp14="http://schemas.microsoft.com/office/word/2010/wordml" wp14:paraId="02E81E23" wp14:textId="41960275">
+    <w:p xmlns:wp14="http://schemas.microsoft.com/office/word/2010/wordml" wp14:paraId="02E81E23" wp14:textId="77D4A280">
       <w:pPr>
         <w:pStyle w:val="Normal"/>
       </w:pPr>
@@ -1311,126 +1425,6 @@
     </w:sectPr>
   </w:body>
 </w:document>
-</file>
-
-<file path=word/numbering.xml><?xml version="1.0" encoding="utf-8"?>
-<w:numbering xmlns:w="http://schemas.openxmlformats.org/wordprocessingml/2006/main">
-  <w:abstractNum xmlns:w="http://schemas.openxmlformats.org/wordprocessingml/2006/main" w:abstractNumId="1">
-    <w:nsid w:val="25898f14"/>
-    <w:multiLevelType xmlns:w="http://schemas.openxmlformats.org/wordprocessingml/2006/main" w:val="hybridMultilevel"/>
-    <w:lvl xmlns:w="http://schemas.openxmlformats.org/wordprocessingml/2006/main" w:ilvl="0">
-      <w:start w:val="1"/>
-      <w:numFmt w:val="bullet"/>
-      <w:lvlText w:val="o"/>
-      <w:lvlJc w:val="left"/>
-      <w:pPr>
-        <w:ind w:left="720" w:hanging="360"/>
-      </w:pPr>
-      <w:rPr>
-        <w:rFonts w:hint="default" w:ascii="Courier New" w:hAnsi="Courier New"/>
-      </w:rPr>
-    </w:lvl>
-    <w:lvl xmlns:w="http://schemas.openxmlformats.org/wordprocessingml/2006/main" w:ilvl="1">
-      <w:start w:val="1"/>
-      <w:numFmt w:val="bullet"/>
-      <w:lvlText w:val="o"/>
-      <w:lvlJc w:val="left"/>
-      <w:pPr>
-        <w:ind w:left="1440" w:hanging="360"/>
-      </w:pPr>
-      <w:rPr>
-        <w:rFonts w:hint="default" w:ascii="Courier New" w:hAnsi="Courier New"/>
-      </w:rPr>
-    </w:lvl>
-    <w:lvl xmlns:w="http://schemas.openxmlformats.org/wordprocessingml/2006/main" w:ilvl="2">
-      <w:start w:val="1"/>
-      <w:numFmt w:val="bullet"/>
-      <w:lvlText w:val=""/>
-      <w:lvlJc w:val="left"/>
-      <w:pPr>
-        <w:ind w:left="2160" w:hanging="360"/>
-      </w:pPr>
-      <w:rPr>
-        <w:rFonts w:hint="default" w:ascii="Wingdings" w:hAnsi="Wingdings"/>
-      </w:rPr>
-    </w:lvl>
-    <w:lvl xmlns:w="http://schemas.openxmlformats.org/wordprocessingml/2006/main" w:ilvl="3">
-      <w:start w:val="1"/>
-      <w:numFmt w:val="bullet"/>
-      <w:lvlText w:val=""/>
-      <w:lvlJc w:val="left"/>
-      <w:pPr>
-        <w:ind w:left="2880" w:hanging="360"/>
-      </w:pPr>
-      <w:rPr>
-        <w:rFonts w:hint="default" w:ascii="Symbol" w:hAnsi="Symbol"/>
-      </w:rPr>
-    </w:lvl>
-    <w:lvl xmlns:w="http://schemas.openxmlformats.org/wordprocessingml/2006/main" w:ilvl="4">
-      <w:start w:val="1"/>
-      <w:numFmt w:val="bullet"/>
-      <w:lvlText w:val="o"/>
-      <w:lvlJc w:val="left"/>
-      <w:pPr>
-        <w:ind w:left="3600" w:hanging="360"/>
-      </w:pPr>
-      <w:rPr>
-        <w:rFonts w:hint="default" w:ascii="Courier New" w:hAnsi="Courier New"/>
-      </w:rPr>
-    </w:lvl>
-    <w:lvl xmlns:w="http://schemas.openxmlformats.org/wordprocessingml/2006/main" w:ilvl="5">
-      <w:start w:val="1"/>
-      <w:numFmt w:val="bullet"/>
-      <w:lvlText w:val=""/>
-      <w:lvlJc w:val="left"/>
-      <w:pPr>
-        <w:ind w:left="4320" w:hanging="360"/>
-      </w:pPr>
-      <w:rPr>
-        <w:rFonts w:hint="default" w:ascii="Wingdings" w:hAnsi="Wingdings"/>
-      </w:rPr>
-    </w:lvl>
-    <w:lvl xmlns:w="http://schemas.openxmlformats.org/wordprocessingml/2006/main" w:ilvl="6">
-      <w:start w:val="1"/>
-      <w:numFmt w:val="bullet"/>
-      <w:lvlText w:val=""/>
-      <w:lvlJc w:val="left"/>
-      <w:pPr>
-        <w:ind w:left="5040" w:hanging="360"/>
-      </w:pPr>
-      <w:rPr>
-        <w:rFonts w:hint="default" w:ascii="Symbol" w:hAnsi="Symbol"/>
-      </w:rPr>
-    </w:lvl>
-    <w:lvl xmlns:w="http://schemas.openxmlformats.org/wordprocessingml/2006/main" w:ilvl="7">
-      <w:start w:val="1"/>
-      <w:numFmt w:val="bullet"/>
-      <w:lvlText w:val="o"/>
-      <w:lvlJc w:val="left"/>
-      <w:pPr>
-        <w:ind w:left="5760" w:hanging="360"/>
-      </w:pPr>
-      <w:rPr>
-        <w:rFonts w:hint="default" w:ascii="Courier New" w:hAnsi="Courier New"/>
-      </w:rPr>
-    </w:lvl>
-    <w:lvl xmlns:w="http://schemas.openxmlformats.org/wordprocessingml/2006/main" w:ilvl="8">
-      <w:start w:val="1"/>
-      <w:numFmt w:val="bullet"/>
-      <w:lvlText w:val=""/>
-      <w:lvlJc w:val="left"/>
-      <w:pPr>
-        <w:ind w:left="6480" w:hanging="360"/>
-      </w:pPr>
-      <w:rPr>
-        <w:rFonts w:hint="default" w:ascii="Wingdings" w:hAnsi="Wingdings"/>
-      </w:rPr>
-    </w:lvl>
-  </w:abstractNum>
-  <w:num w:numId="1">
-    <w:abstractNumId w:val="1"/>
-  </w:num>
-</w:numbering>
 </file>
 
 <file path=word/styles.xml><?xml version="1.0" encoding="utf-8"?>
@@ -1880,16 +1874,6 @@
       </w:tblCellMar>
     </w:tblPr>
   </w:style>
-  <w:style xmlns:w14="http://schemas.microsoft.com/office/word/2010/wordml" xmlns:mc="http://schemas.openxmlformats.org/markup-compatibility/2006" xmlns:w="http://schemas.openxmlformats.org/wordprocessingml/2006/main" w:type="paragraph" w:styleId="ListParagraph" mc:Ignorable="w14">
-    <w:name xmlns:w="http://schemas.openxmlformats.org/wordprocessingml/2006/main" w:val="List Paragraph"/>
-    <w:basedOn xmlns:w="http://schemas.openxmlformats.org/wordprocessingml/2006/main" w:val="Normal"/>
-    <w:uiPriority xmlns:w="http://schemas.openxmlformats.org/wordprocessingml/2006/main" w:val="34"/>
-    <w:qFormat xmlns:w="http://schemas.openxmlformats.org/wordprocessingml/2006/main"/>
-    <w:pPr xmlns:w="http://schemas.openxmlformats.org/wordprocessingml/2006/main">
-      <w:ind xmlns:w="http://schemas.openxmlformats.org/wordprocessingml/2006/main" w:left="720"/>
-      <w:contextualSpacing xmlns:w="http://schemas.openxmlformats.org/wordprocessingml/2006/main"/>
-    </w:pPr>
-  </w:style>
 </w:styles>
 </file>
 

</xml_diff>